<commit_message>
resolution changes size of text and images, fixed up navigation, added reference page, final version for project
</commit_message>
<xml_diff>
--- a/Images for Beginner Bonfire.docx
+++ b/Images for Beginner Bonfire.docx
@@ -10,11 +10,7 @@
     <w:p/>
     <w:p>
       <w:pPr>
-        <w:pStyle w:val="ListParagraph"/>
-        <w:numPr>
-          <w:ilvl w:val="0"/>
-          <w:numId w:val="1"/>
-        </w:numPr>
+        <w:ind w:left="360"/>
       </w:pPr>
       <w:r>
         <w:t>Resting at the bonfire-</w:t>
@@ -33,11 +29,7 @@
     </w:p>
     <w:p>
       <w:pPr>
-        <w:pStyle w:val="ListParagraph"/>
-        <w:numPr>
-          <w:ilvl w:val="0"/>
-          <w:numId w:val="1"/>
-        </w:numPr>
+        <w:ind w:left="360"/>
       </w:pPr>
       <w:r>
         <w:t>Bonfire image</w:t>
@@ -51,11 +43,7 @@
     </w:p>
     <w:p>
       <w:pPr>
-        <w:pStyle w:val="ListParagraph"/>
-        <w:numPr>
-          <w:ilvl w:val="0"/>
-          <w:numId w:val="1"/>
-        </w:numPr>
+        <w:ind w:left="360"/>
       </w:pPr>
       <w:r>
         <w:t>From Software Logo</w:t>
@@ -63,11 +51,7 @@
     </w:p>
     <w:p>
       <w:pPr>
-        <w:pStyle w:val="ListParagraph"/>
-        <w:numPr>
-          <w:ilvl w:val="0"/>
-          <w:numId w:val="1"/>
-        </w:numPr>
+        <w:ind w:left="360"/>
       </w:pPr>
       <w:r>
         <w:t>Dark Souls 3 Logo</w:t>
@@ -81,11 +65,7 @@
     </w:p>
     <w:p>
       <w:pPr>
-        <w:pStyle w:val="ListParagraph"/>
-        <w:numPr>
-          <w:ilvl w:val="0"/>
-          <w:numId w:val="1"/>
-        </w:numPr>
+        <w:ind w:left="360"/>
       </w:pPr>
       <w:r>
         <w:t xml:space="preserve">Statistics image- </w:t>
@@ -96,11 +76,7 @@
     </w:p>
     <w:p>
       <w:pPr>
-        <w:pStyle w:val="ListParagraph"/>
-        <w:numPr>
-          <w:ilvl w:val="0"/>
-          <w:numId w:val="1"/>
-        </w:numPr>
+        <w:ind w:left="360"/>
       </w:pPr>
       <w:r>
         <w:t>Knight image</w:t>
@@ -114,11 +90,7 @@
     </w:p>
     <w:p>
       <w:pPr>
-        <w:pStyle w:val="ListParagraph"/>
-        <w:numPr>
-          <w:ilvl w:val="0"/>
-          <w:numId w:val="1"/>
-        </w:numPr>
+        <w:ind w:left="360"/>
       </w:pPr>
       <w:r>
         <w:t>Mercenary image</w:t>
@@ -132,11 +104,7 @@
     </w:p>
     <w:p>
       <w:pPr>
-        <w:pStyle w:val="ListParagraph"/>
-        <w:numPr>
-          <w:ilvl w:val="0"/>
-          <w:numId w:val="1"/>
-        </w:numPr>
+        <w:ind w:left="360"/>
       </w:pPr>
       <w:r>
         <w:t>Warrior image</w:t>
@@ -150,11 +118,7 @@
     </w:p>
     <w:p>
       <w:pPr>
-        <w:pStyle w:val="ListParagraph"/>
-        <w:numPr>
-          <w:ilvl w:val="0"/>
-          <w:numId w:val="1"/>
-        </w:numPr>
+        <w:ind w:left="360"/>
       </w:pPr>
       <w:r>
         <w:t>Herald image</w:t>
@@ -168,11 +132,7 @@
     </w:p>
     <w:p>
       <w:pPr>
-        <w:pStyle w:val="ListParagraph"/>
-        <w:numPr>
-          <w:ilvl w:val="0"/>
-          <w:numId w:val="1"/>
-        </w:numPr>
+        <w:ind w:left="360"/>
       </w:pPr>
       <w:r>
         <w:t>Thief image</w:t>
@@ -186,11 +146,7 @@
     </w:p>
     <w:p>
       <w:pPr>
-        <w:pStyle w:val="ListParagraph"/>
-        <w:numPr>
-          <w:ilvl w:val="0"/>
-          <w:numId w:val="1"/>
-        </w:numPr>
+        <w:ind w:left="360"/>
       </w:pPr>
       <w:r>
         <w:t>Assassin image</w:t>
@@ -204,11 +160,7 @@
     </w:p>
     <w:p>
       <w:pPr>
-        <w:pStyle w:val="ListParagraph"/>
-        <w:numPr>
-          <w:ilvl w:val="0"/>
-          <w:numId w:val="1"/>
-        </w:numPr>
+        <w:ind w:left="360"/>
       </w:pPr>
       <w:r>
         <w:t>Sorcerer image</w:t>
@@ -222,11 +174,7 @@
     </w:p>
     <w:p>
       <w:pPr>
-        <w:pStyle w:val="ListParagraph"/>
-        <w:numPr>
-          <w:ilvl w:val="0"/>
-          <w:numId w:val="1"/>
-        </w:numPr>
+        <w:ind w:left="360"/>
       </w:pPr>
       <w:proofErr w:type="spellStart"/>
       <w:r>
@@ -245,11 +193,7 @@
     </w:p>
     <w:p>
       <w:pPr>
-        <w:pStyle w:val="ListParagraph"/>
-        <w:numPr>
-          <w:ilvl w:val="0"/>
-          <w:numId w:val="1"/>
-        </w:numPr>
+        <w:ind w:left="360"/>
       </w:pPr>
       <w:r>
         <w:t>Cleric image</w:t>
@@ -263,11 +207,7 @@
     </w:p>
     <w:p>
       <w:pPr>
-        <w:pStyle w:val="ListParagraph"/>
-        <w:numPr>
-          <w:ilvl w:val="0"/>
-          <w:numId w:val="1"/>
-        </w:numPr>
+        <w:ind w:left="360"/>
       </w:pPr>
       <w:r>
         <w:t>Deprived image</w:t>
@@ -281,11 +221,7 @@
     </w:p>
     <w:p>
       <w:pPr>
-        <w:pStyle w:val="ListParagraph"/>
-        <w:numPr>
-          <w:ilvl w:val="0"/>
-          <w:numId w:val="1"/>
-        </w:numPr>
+        <w:ind w:left="360"/>
       </w:pPr>
       <w:r>
         <w:t xml:space="preserve">Soul meter </w:t>
@@ -301,11 +237,7 @@
     </w:p>
     <w:p>
       <w:pPr>
-        <w:pStyle w:val="ListParagraph"/>
-        <w:numPr>
-          <w:ilvl w:val="0"/>
-          <w:numId w:val="1"/>
-        </w:numPr>
+        <w:ind w:left="360"/>
       </w:pPr>
       <w:r>
         <w:t>Soul meter image</w:t>
@@ -313,11 +245,7 @@
     </w:p>
     <w:p>
       <w:pPr>
-        <w:pStyle w:val="ListParagraph"/>
-        <w:numPr>
-          <w:ilvl w:val="0"/>
-          <w:numId w:val="1"/>
-        </w:numPr>
+        <w:ind w:left="360"/>
       </w:pPr>
       <w:r>
         <w:t>Green soul puddle image</w:t>
@@ -331,11 +259,7 @@
     </w:p>
     <w:p>
       <w:pPr>
-        <w:pStyle w:val="ListParagraph"/>
-        <w:numPr>
-          <w:ilvl w:val="0"/>
-          <w:numId w:val="1"/>
-        </w:numPr>
+        <w:ind w:left="360"/>
       </w:pPr>
       <w:r>
         <w:t>Soul Item image</w:t>
@@ -349,11 +273,7 @@
     </w:p>
     <w:p>
       <w:pPr>
-        <w:pStyle w:val="ListParagraph"/>
-        <w:numPr>
-          <w:ilvl w:val="0"/>
-          <w:numId w:val="1"/>
-        </w:numPr>
+        <w:ind w:left="360"/>
       </w:pPr>
       <w:proofErr w:type="spellStart"/>
       <w:r>
@@ -380,11 +300,7 @@
     </w:p>
     <w:p>
       <w:pPr>
-        <w:pStyle w:val="ListParagraph"/>
-        <w:numPr>
-          <w:ilvl w:val="0"/>
-          <w:numId w:val="1"/>
-        </w:numPr>
+        <w:ind w:left="360"/>
       </w:pPr>
       <w:r>
         <w:t>Ashen flask image</w:t>
@@ -406,11 +322,7 @@
     </w:p>
     <w:p>
       <w:pPr>
-        <w:pStyle w:val="ListParagraph"/>
-        <w:numPr>
-          <w:ilvl w:val="0"/>
-          <w:numId w:val="1"/>
-        </w:numPr>
+        <w:ind w:left="360"/>
       </w:pPr>
       <w:proofErr w:type="spellStart"/>
       <w:r>
@@ -429,11 +341,7 @@
     </w:p>
     <w:p>
       <w:pPr>
-        <w:pStyle w:val="ListParagraph"/>
-        <w:numPr>
-          <w:ilvl w:val="0"/>
-          <w:numId w:val="1"/>
-        </w:numPr>
+        <w:ind w:left="360"/>
       </w:pPr>
       <w:r>
         <w:t>Undead bone shard image</w:t>
@@ -447,33 +355,24 @@
     </w:p>
     <w:p>
       <w:pPr>
-        <w:pStyle w:val="ListParagraph"/>
-        <w:numPr>
-          <w:ilvl w:val="0"/>
-          <w:numId w:val="1"/>
-        </w:numPr>
+        <w:ind w:left="360"/>
       </w:pPr>
       <w:proofErr w:type="spellStart"/>
       <w:r>
+        <w:lastRenderedPageBreak/>
         <w:t>Firekeeper</w:t>
       </w:r>
       <w:proofErr w:type="spellEnd"/>
       <w:r>
         <w:t xml:space="preserve"> - </w:t>
       </w:r>
-      <w:bookmarkStart w:id="0" w:name="_GoBack"/>
       <w:r>
         <w:t>http://darksouls3.wiki.fextralife.com/file/Dark-Souls-3/Firekeeper.jpg</w:t>
       </w:r>
-      <w:bookmarkEnd w:id="0"/>
-    </w:p>
-    <w:p>
-      <w:pPr>
-        <w:pStyle w:val="ListParagraph"/>
-        <w:numPr>
-          <w:ilvl w:val="0"/>
-          <w:numId w:val="1"/>
-        </w:numPr>
+    </w:p>
+    <w:p>
+      <w:pPr>
+        <w:ind w:left="360"/>
       </w:pPr>
       <w:r>
         <w:t>Shrine Handmaiden</w:t>
@@ -487,11 +386,7 @@
     </w:p>
     <w:p>
       <w:pPr>
-        <w:pStyle w:val="ListParagraph"/>
-        <w:numPr>
-          <w:ilvl w:val="0"/>
-          <w:numId w:val="1"/>
-        </w:numPr>
+        <w:ind w:left="360"/>
       </w:pPr>
       <w:r>
         <w:t xml:space="preserve">Andre The </w:t>
@@ -510,11 +405,7 @@
     </w:p>
     <w:p>
       <w:pPr>
-        <w:pStyle w:val="ListParagraph"/>
-        <w:numPr>
-          <w:ilvl w:val="0"/>
-          <w:numId w:val="1"/>
-        </w:numPr>
+        <w:ind w:left="360"/>
       </w:pPr>
       <w:proofErr w:type="spellStart"/>
       <w:r>
@@ -538,11 +429,7 @@
     </w:p>
     <w:p>
       <w:pPr>
-        <w:pStyle w:val="ListParagraph"/>
-        <w:numPr>
-          <w:ilvl w:val="0"/>
-          <w:numId w:val="1"/>
-        </w:numPr>
+        <w:ind w:left="360"/>
       </w:pPr>
       <w:r>
         <w:t xml:space="preserve">Allocating </w:t>
@@ -561,802 +448,574 @@
     </w:p>
     <w:p>
       <w:pPr>
-        <w:pStyle w:val="ListParagraph"/>
-        <w:numPr>
-          <w:ilvl w:val="0"/>
-          <w:numId w:val="1"/>
-        </w:numPr>
+        <w:ind w:left="360"/>
+      </w:pPr>
+      <w:r>
+        <w:t>Upgrading Weapons Screen</w:t>
+      </w:r>
+    </w:p>
+    <w:p>
+      <w:pPr>
+        <w:ind w:left="360"/>
+      </w:pPr>
+      <w:proofErr w:type="spellStart"/>
+      <w:r>
+        <w:t>Titanite</w:t>
+      </w:r>
+      <w:proofErr w:type="spellEnd"/>
+      <w:r>
+        <w:t xml:space="preserve"> shard</w:t>
+      </w:r>
+      <w:r>
+        <w:t xml:space="preserve"> - </w:t>
+      </w:r>
+      <w:r>
+        <w:t>http://darksouls3.wiki.fextralife.com/file/Dark-Souls-3/TitaniteShard.png</w:t>
+      </w:r>
+    </w:p>
+    <w:p>
+      <w:pPr>
+        <w:ind w:left="360"/>
+      </w:pPr>
+      <w:r>
+        <w:t xml:space="preserve">Large </w:t>
+      </w:r>
+      <w:proofErr w:type="spellStart"/>
+      <w:r>
+        <w:t>Titanite</w:t>
+      </w:r>
+      <w:proofErr w:type="spellEnd"/>
+      <w:r>
+        <w:t xml:space="preserve"> shard</w:t>
+      </w:r>
+      <w:r>
+        <w:t xml:space="preserve"> - </w:t>
+      </w:r>
+      <w:r>
+        <w:t>http://darksouls3.wiki.fextralife.com/file/Dark-Souls-3/large_titanite_shard.png</w:t>
+      </w:r>
+    </w:p>
+    <w:p>
+      <w:pPr>
+        <w:ind w:left="360"/>
+      </w:pPr>
+      <w:proofErr w:type="spellStart"/>
+      <w:r>
+        <w:t>Titanite</w:t>
+      </w:r>
+      <w:proofErr w:type="spellEnd"/>
+      <w:r>
+        <w:t xml:space="preserve"> Chunk</w:t>
+      </w:r>
+      <w:r>
+        <w:t xml:space="preserve"> - </w:t>
+      </w:r>
+      <w:r>
+        <w:t>http://darksouls3.wiki.fextralife.com/file/Dark-Souls-3/titanite_chunk.png</w:t>
+      </w:r>
+    </w:p>
+    <w:p>
+      <w:pPr>
+        <w:ind w:left="360"/>
+      </w:pPr>
+      <w:proofErr w:type="spellStart"/>
+      <w:r>
+        <w:t>Titanite</w:t>
+      </w:r>
+      <w:proofErr w:type="spellEnd"/>
+      <w:r>
+        <w:t xml:space="preserve"> Slab</w:t>
+      </w:r>
+      <w:r>
+        <w:t xml:space="preserve"> - </w:t>
+      </w:r>
+      <w:r>
+        <w:t>http://darksouls3.wiki.fextralife.com/file/Dark-Souls-3/titanite_slab.png</w:t>
+      </w:r>
+    </w:p>
+    <w:p>
+      <w:pPr>
+        <w:ind w:left="360"/>
+      </w:pPr>
+      <w:r>
+        <w:t xml:space="preserve">Twinkling </w:t>
+      </w:r>
+      <w:proofErr w:type="spellStart"/>
+      <w:r>
+        <w:t>Titanite</w:t>
+      </w:r>
+      <w:proofErr w:type="spellEnd"/>
+      <w:r>
+        <w:t xml:space="preserve"> - </w:t>
+      </w:r>
+      <w:r>
+        <w:t>http://darksouls3.wiki.fextralife.com/file/Dark-Souls-3/twinkling_titanite.png</w:t>
+      </w:r>
+    </w:p>
+    <w:p>
+      <w:pPr>
+        <w:ind w:left="360"/>
+      </w:pPr>
+      <w:proofErr w:type="spellStart"/>
+      <w:r>
+        <w:t>Titanite</w:t>
+      </w:r>
+      <w:proofErr w:type="spellEnd"/>
+      <w:r>
+        <w:t xml:space="preserve"> Scale</w:t>
+      </w:r>
+      <w:r>
+        <w:t xml:space="preserve"> - </w:t>
+      </w:r>
+      <w:r>
+        <w:t>http://darksouls3.wiki.fextralife.com/file/Dark-Souls-3/TitaniteScale.png</w:t>
+      </w:r>
+    </w:p>
+    <w:p>
+      <w:pPr>
+        <w:ind w:left="360"/>
+      </w:pPr>
+      <w:r>
+        <w:t>Outlines of other NPCs with question marks within</w:t>
+      </w:r>
+    </w:p>
+    <w:p>
+      <w:pPr>
+        <w:ind w:left="360"/>
+      </w:pPr>
+      <w:r>
+        <w:t>Tools tab</w:t>
+      </w:r>
+    </w:p>
+    <w:p>
+      <w:pPr>
+        <w:ind w:left="360"/>
+      </w:pPr>
+      <w:r>
+        <w:t>White Sign Soapstone</w:t>
+      </w:r>
+      <w:r>
+        <w:t xml:space="preserve"> -</w:t>
+      </w:r>
+      <w:r>
+        <w:t>http://darksouls3.wiki.fextralife.com/file/Dark-Souls-3/WhiteStone.png</w:t>
+      </w:r>
+    </w:p>
+    <w:p>
+      <w:pPr>
+        <w:ind w:left="360"/>
+      </w:pPr>
+      <w:r>
+        <w:t>Black Separation Crystal</w:t>
+      </w:r>
+      <w:r>
+        <w:t xml:space="preserve"> - </w:t>
+      </w:r>
+      <w:r>
+        <w:t>http://darksouls3.wdfiles.com/local--files/black-separation-crystal/Black%20Separation%20Crystal.png</w:t>
+      </w:r>
+    </w:p>
+    <w:p>
+      <w:pPr>
+        <w:ind w:left="360"/>
+      </w:pPr>
+      <w:r>
+        <w:t>Ember</w:t>
+      </w:r>
+      <w:r>
+        <w:t xml:space="preserve"> - </w:t>
+      </w:r>
+      <w:r>
+        <w:t>http://vignette4.wikia.nocookie.net/darksouls/images/3/38/Ember.png/revision/latest?cb=20160614025804</w:t>
+      </w:r>
+    </w:p>
+    <w:p>
+      <w:pPr>
+        <w:ind w:left="360"/>
+      </w:pPr>
+      <w:r>
+        <w:t xml:space="preserve">Cracked Red Eye Orb - </w:t>
+      </w:r>
+      <w:r>
+        <w:t>http://darksouls3.wdfiles.com/local--files/cracked-red-eye-orb/Cracked%20Red%20Eye%20Orb.png</w:t>
+      </w:r>
+    </w:p>
+    <w:p>
+      <w:pPr>
+        <w:ind w:left="360"/>
+      </w:pPr>
+      <w:r>
+        <w:t>Red Eye Orb</w:t>
+      </w:r>
+      <w:r>
+        <w:t xml:space="preserve"> - </w:t>
+      </w:r>
+      <w:r>
+        <w:t>http://darksouls3.wdfiles.com/local--files/red-eye-orb/Red%20Eye%20Orb.png</w:t>
+      </w:r>
+    </w:p>
+    <w:p>
+      <w:pPr>
+        <w:ind w:left="360"/>
+      </w:pPr>
+      <w:r>
+        <w:t>Materials tab</w:t>
+      </w:r>
+    </w:p>
+    <w:p>
+      <w:pPr>
+        <w:ind w:left="360"/>
+      </w:pPr>
+      <w:r>
+        <w:t>Key Items tab</w:t>
+      </w:r>
+    </w:p>
+    <w:p>
+      <w:pPr>
+        <w:ind w:left="360"/>
+      </w:pPr>
+      <w:r>
+        <w:t xml:space="preserve">Key - </w:t>
+      </w:r>
+      <w:r>
+        <w:t>http://darksouls3.wiki.fextralife.com/file/Dark-Souls-3/TowerKey.png</w:t>
+      </w:r>
+    </w:p>
+    <w:p>
+      <w:pPr>
+        <w:ind w:left="360"/>
+      </w:pPr>
+      <w:r>
+        <w:t>Spells tab</w:t>
+      </w:r>
+    </w:p>
+    <w:p>
+      <w:pPr>
+        <w:ind w:left="360"/>
+      </w:pPr>
+      <w:r>
+        <w:t>Melee weapons tab.</w:t>
+      </w:r>
+    </w:p>
+    <w:p>
+      <w:pPr>
+        <w:ind w:left="360"/>
       </w:pPr>
       <w:r>
         <w:lastRenderedPageBreak/>
-        <w:t>Upgrading Weapons Screen</w:t>
-      </w:r>
-    </w:p>
-    <w:p>
-      <w:pPr>
-        <w:pStyle w:val="ListParagraph"/>
-        <w:numPr>
-          <w:ilvl w:val="0"/>
-          <w:numId w:val="1"/>
-        </w:numPr>
+        <w:t>Ranged weapons tab</w:t>
+      </w:r>
+    </w:p>
+    <w:p>
+      <w:pPr>
+        <w:ind w:left="360"/>
+      </w:pPr>
+      <w:r>
+        <w:t>Catalysts tab</w:t>
+      </w:r>
+    </w:p>
+    <w:p>
+      <w:pPr>
+        <w:ind w:left="360"/>
+      </w:pPr>
+      <w:r>
+        <w:t>Shields tab</w:t>
+      </w:r>
+    </w:p>
+    <w:p>
+      <w:pPr>
+        <w:ind w:left="360"/>
+      </w:pPr>
+      <w:r>
+        <w:t>Head tab</w:t>
+      </w:r>
+    </w:p>
+    <w:p>
+      <w:pPr>
+        <w:ind w:left="360"/>
+      </w:pPr>
+      <w:r>
+        <w:t>Chest tab</w:t>
+      </w:r>
+    </w:p>
+    <w:p>
+      <w:pPr>
+        <w:ind w:left="360"/>
+      </w:pPr>
+      <w:r>
+        <w:t>Hands tab</w:t>
+      </w:r>
+    </w:p>
+    <w:p>
+      <w:pPr>
+        <w:ind w:left="360"/>
+      </w:pPr>
+      <w:r>
+        <w:t>Legs tab</w:t>
+      </w:r>
+    </w:p>
+    <w:p>
+      <w:pPr>
+        <w:ind w:left="360"/>
+      </w:pPr>
+      <w:r>
+        <w:t>Arrows/Bolts tab</w:t>
+      </w:r>
+    </w:p>
+    <w:p>
+      <w:pPr>
+        <w:ind w:left="360"/>
+      </w:pPr>
+      <w:r>
+        <w:t>Rings tab</w:t>
+      </w:r>
+    </w:p>
+    <w:p>
+      <w:pPr>
+        <w:ind w:left="360"/>
+      </w:pPr>
+      <w:r>
+        <w:t>Start-&gt;Highlight over Equipment</w:t>
+      </w:r>
+    </w:p>
+    <w:p>
+      <w:pPr>
+        <w:ind w:left="360"/>
+      </w:pPr>
+      <w:r>
+        <w:t>Equipment Screen</w:t>
+      </w:r>
+    </w:p>
+    <w:p>
+      <w:pPr>
+        <w:ind w:left="360"/>
+      </w:pPr>
+      <w:r>
+        <w:t>Weight Ratio highlight</w:t>
+      </w:r>
+    </w:p>
+    <w:p>
+      <w:pPr>
+        <w:ind w:left="360"/>
+      </w:pPr>
+      <w:r>
+        <w:t>Name of item highlight</w:t>
+      </w:r>
+    </w:p>
+    <w:p>
+      <w:pPr>
+        <w:ind w:left="360"/>
+      </w:pPr>
+      <w:r>
+        <w:t>Type of item highlight</w:t>
+      </w:r>
+    </w:p>
+    <w:p>
+      <w:pPr>
+        <w:ind w:left="360"/>
+      </w:pPr>
+      <w:r>
+        <w:t>Weapon art highlight</w:t>
+      </w:r>
+    </w:p>
+    <w:p>
+      <w:pPr>
+        <w:ind w:left="360"/>
+      </w:pPr>
+      <w:r>
+        <w:t>Durability highlight</w:t>
+      </w:r>
+    </w:p>
+    <w:p>
+      <w:pPr>
+        <w:ind w:left="360"/>
+      </w:pPr>
+      <w:r>
+        <w:t>FP cost highlight</w:t>
+      </w:r>
+    </w:p>
+    <w:p>
+      <w:pPr>
+        <w:ind w:left="360"/>
+      </w:pPr>
+      <w:r>
+        <w:t>Defenses highlight</w:t>
+      </w:r>
+    </w:p>
+    <w:p>
+      <w:pPr>
+        <w:ind w:left="360"/>
+      </w:pPr>
+      <w:r>
+        <w:t>Status Effect highlight</w:t>
+      </w:r>
+    </w:p>
+    <w:p>
+      <w:pPr>
+        <w:ind w:left="360"/>
+      </w:pPr>
+      <w:r>
+        <w:t>Scaling highlight</w:t>
+      </w:r>
+    </w:p>
+    <w:p>
+      <w:pPr>
+        <w:ind w:left="360"/>
+      </w:pPr>
+      <w:r>
+        <w:t>Stat requirements highlight</w:t>
+      </w:r>
+    </w:p>
+    <w:p>
+      <w:pPr>
+        <w:ind w:left="360"/>
+      </w:pPr>
+      <w:r>
+        <w:t>Quick Item slots highlight-------------------------------- Need to make sections for other slot sections</w:t>
+      </w:r>
+    </w:p>
+    <w:p>
+      <w:pPr>
+        <w:ind w:left="360"/>
+      </w:pPr>
+      <w:r>
+        <w:t>Player Status Division highlight</w:t>
+      </w:r>
+    </w:p>
+    <w:p>
+      <w:pPr>
+        <w:ind w:left="360"/>
+      </w:pPr>
+      <w:r>
+        <w:t>Lock-on Video</w:t>
+      </w:r>
+    </w:p>
+    <w:p>
+      <w:pPr>
+        <w:ind w:left="360"/>
+      </w:pPr>
+      <w:r>
+        <w:t>Light Attack Video</w:t>
+      </w:r>
+    </w:p>
+    <w:p>
+      <w:pPr>
+        <w:ind w:left="360"/>
+      </w:pPr>
+      <w:r>
+        <w:t>Heavy Attack Video</w:t>
+      </w:r>
+    </w:p>
+    <w:p>
+      <w:pPr>
+        <w:ind w:left="360"/>
+      </w:pPr>
+      <w:r>
+        <w:t>Dual Wield into Weapon Art Video</w:t>
+      </w:r>
+    </w:p>
+    <w:p>
+      <w:pPr>
+        <w:ind w:left="360"/>
+      </w:pPr>
+      <w:r>
+        <w:t>Blocking Video</w:t>
+      </w:r>
+    </w:p>
+    <w:p>
+      <w:pPr>
+        <w:ind w:left="360"/>
+      </w:pPr>
+      <w:r>
+        <w:t>Dodge Roll Video</w:t>
+      </w:r>
+    </w:p>
+    <w:p>
+      <w:pPr>
+        <w:ind w:left="360"/>
+      </w:pPr>
+      <w:r>
+        <w:lastRenderedPageBreak/>
+        <w:t>Sprinting Video</w:t>
+      </w:r>
+    </w:p>
+    <w:p>
+      <w:pPr>
+        <w:ind w:left="360"/>
+      </w:pPr>
+      <w:r>
+        <w:t>Backstab Video</w:t>
+      </w:r>
+    </w:p>
+    <w:p>
+      <w:pPr>
+        <w:ind w:left="360"/>
+      </w:pPr>
+      <w:r>
+        <w:t>Parry Riposte video</w:t>
+      </w:r>
+    </w:p>
+    <w:p>
+      <w:pPr>
+        <w:ind w:left="360"/>
+      </w:pPr>
+      <w:r>
+        <w:t>Kick video</w:t>
+      </w:r>
+    </w:p>
+    <w:p>
+      <w:pPr>
+        <w:ind w:left="360"/>
+      </w:pPr>
+      <w:r>
+        <w:t>Guard Break video</w:t>
+      </w:r>
+    </w:p>
+    <w:p>
+      <w:pPr>
+        <w:ind w:left="360"/>
+      </w:pPr>
+      <w:r>
+        <w:t>Plunging attack video</w:t>
+      </w:r>
+    </w:p>
+    <w:p>
+      <w:pPr>
+        <w:ind w:left="360"/>
+      </w:pPr>
+      <w:r>
+        <w:t>Bleed Bar</w:t>
+      </w:r>
+    </w:p>
+    <w:p>
+      <w:pPr>
+        <w:ind w:left="360"/>
       </w:pPr>
       <w:proofErr w:type="spellStart"/>
       <w:r>
-        <w:t>Titanite</w:t>
+        <w:t>Bloodred</w:t>
       </w:r>
       <w:proofErr w:type="spellEnd"/>
       <w:r>
-        <w:t xml:space="preserve"> shard</w:t>
-      </w:r>
-      <w:r>
-        <w:t xml:space="preserve"> - </w:t>
-      </w:r>
-      <w:r>
-        <w:t>http://darksouls3.wiki.fextralife.com/file/Dark-Souls-3/TitaniteShard.png</w:t>
-      </w:r>
-    </w:p>
-    <w:p>
-      <w:pPr>
-        <w:pStyle w:val="ListParagraph"/>
-        <w:numPr>
-          <w:ilvl w:val="0"/>
-          <w:numId w:val="1"/>
-        </w:numPr>
-      </w:pPr>
-      <w:r>
-        <w:t xml:space="preserve">Large </w:t>
-      </w:r>
+        <w:t xml:space="preserve"> Moss Clump</w:t>
+      </w:r>
+      <w:r>
+        <w:t xml:space="preserve"> - </w:t>
+      </w:r>
+      <w:r>
+        <w:t>http://darksouls3.wiki.fextralife.com/file/Dark-Souls-3/bloodred_moss_clump.png</w:t>
+      </w:r>
+    </w:p>
+    <w:p>
+      <w:pPr>
+        <w:ind w:left="360"/>
+      </w:pPr>
       <w:proofErr w:type="spellStart"/>
       <w:r>
-        <w:t>Titanite</w:t>
+        <w:t>Carthus</w:t>
       </w:r>
       <w:proofErr w:type="spellEnd"/>
       <w:r>
-        <w:t xml:space="preserve"> shard</w:t>
-      </w:r>
-      <w:r>
-        <w:t xml:space="preserve"> - </w:t>
-      </w:r>
-      <w:r>
-        <w:t>http://darksouls3.wiki.fextralife.com/file/Dark-Souls-3/large_titanite_shard.png</w:t>
-      </w:r>
-    </w:p>
-    <w:p>
-      <w:pPr>
-        <w:pStyle w:val="ListParagraph"/>
-        <w:numPr>
-          <w:ilvl w:val="0"/>
-          <w:numId w:val="1"/>
-        </w:numPr>
-      </w:pPr>
-      <w:proofErr w:type="spellStart"/>
-      <w:r>
-        <w:t>Titanite</w:t>
-      </w:r>
-      <w:proofErr w:type="spellEnd"/>
-      <w:r>
-        <w:t xml:space="preserve"> Chunk</w:t>
-      </w:r>
-      <w:r>
-        <w:t xml:space="preserve"> - </w:t>
-      </w:r>
-      <w:r>
-        <w:t>http://darksouls3.wiki.fextralife.com/file/Dark-Souls-3/titanite_chunk.png</w:t>
-      </w:r>
-    </w:p>
-    <w:p>
-      <w:pPr>
-        <w:pStyle w:val="ListParagraph"/>
-        <w:numPr>
-          <w:ilvl w:val="0"/>
-          <w:numId w:val="1"/>
-        </w:numPr>
-      </w:pPr>
-      <w:proofErr w:type="spellStart"/>
-      <w:r>
-        <w:t>Titanite</w:t>
-      </w:r>
-      <w:proofErr w:type="spellEnd"/>
-      <w:r>
-        <w:t xml:space="preserve"> Slab</w:t>
-      </w:r>
-      <w:r>
-        <w:t xml:space="preserve"> - </w:t>
-      </w:r>
-      <w:r>
-        <w:t>http://darksouls3.wiki.fextralife.com/file/Dark-Souls-3/titanite_slab.png</w:t>
-      </w:r>
-    </w:p>
-    <w:p>
-      <w:pPr>
-        <w:pStyle w:val="ListParagraph"/>
-        <w:numPr>
-          <w:ilvl w:val="0"/>
-          <w:numId w:val="1"/>
-        </w:numPr>
-      </w:pPr>
-      <w:r>
-        <w:t xml:space="preserve">Twinkling </w:t>
-      </w:r>
-      <w:proofErr w:type="spellStart"/>
-      <w:r>
-        <w:t>Titanite</w:t>
-      </w:r>
-      <w:proofErr w:type="spellEnd"/>
-      <w:r>
-        <w:t xml:space="preserve"> - </w:t>
-      </w:r>
-      <w:r>
-        <w:t>http://darksouls3.wiki.fextralife.com/file/Dark-Souls-3/twinkling_titanite.png</w:t>
-      </w:r>
-    </w:p>
-    <w:p>
-      <w:pPr>
-        <w:pStyle w:val="ListParagraph"/>
-        <w:numPr>
-          <w:ilvl w:val="0"/>
-          <w:numId w:val="1"/>
-        </w:numPr>
-      </w:pPr>
-      <w:proofErr w:type="spellStart"/>
-      <w:r>
-        <w:t>Titanite</w:t>
-      </w:r>
-      <w:proofErr w:type="spellEnd"/>
-      <w:r>
-        <w:t xml:space="preserve"> Scale</w:t>
-      </w:r>
-      <w:r>
-        <w:t xml:space="preserve"> - </w:t>
-      </w:r>
-      <w:r>
-        <w:t>http://darksouls3.wiki.fextralife.com/file/Dark-Souls-3/TitaniteScale.png</w:t>
-      </w:r>
-    </w:p>
-    <w:p>
-      <w:pPr>
-        <w:pStyle w:val="ListParagraph"/>
-        <w:numPr>
-          <w:ilvl w:val="0"/>
-          <w:numId w:val="1"/>
-        </w:numPr>
-      </w:pPr>
-      <w:r>
-        <w:t>Outlines of other NPCs with question marks within</w:t>
-      </w:r>
-    </w:p>
-    <w:p>
-      <w:pPr>
-        <w:pStyle w:val="ListParagraph"/>
-        <w:numPr>
-          <w:ilvl w:val="0"/>
-          <w:numId w:val="1"/>
-        </w:numPr>
-      </w:pPr>
-      <w:r>
-        <w:t>Tools tab</w:t>
-      </w:r>
-    </w:p>
-    <w:p>
-      <w:pPr>
-        <w:pStyle w:val="ListParagraph"/>
-        <w:numPr>
-          <w:ilvl w:val="0"/>
-          <w:numId w:val="1"/>
-        </w:numPr>
-      </w:pPr>
-      <w:r>
-        <w:t>White Sign Soapstone</w:t>
-      </w:r>
-      <w:r>
-        <w:t xml:space="preserve"> -</w:t>
-      </w:r>
-      <w:r>
-        <w:t>http://darksouls3.wiki.fextralife.com/file/Dark-Souls-3/WhiteStone.png</w:t>
-      </w:r>
-    </w:p>
-    <w:p>
-      <w:pPr>
-        <w:pStyle w:val="ListParagraph"/>
-        <w:numPr>
-          <w:ilvl w:val="0"/>
-          <w:numId w:val="1"/>
-        </w:numPr>
-      </w:pPr>
-      <w:r>
-        <w:t>Black Separation Crystal</w:t>
-      </w:r>
-      <w:r>
-        <w:t xml:space="preserve"> - </w:t>
-      </w:r>
-      <w:r>
-        <w:t>http://darksouls3.wdfiles.com/local--files/black-separation-crystal/Black%20Separation%20Crystal.png</w:t>
-      </w:r>
-    </w:p>
-    <w:p>
-      <w:pPr>
-        <w:pStyle w:val="ListParagraph"/>
-        <w:numPr>
-          <w:ilvl w:val="0"/>
-          <w:numId w:val="1"/>
-        </w:numPr>
-      </w:pPr>
-      <w:r>
-        <w:t>Ember</w:t>
-      </w:r>
-      <w:r>
-        <w:t xml:space="preserve"> - </w:t>
-      </w:r>
-      <w:r>
-        <w:t>http://vignette4.wikia.nocookie.net/darksouls/images/3/38/Ember.png/revision/latest?cb=20160614025804</w:t>
-      </w:r>
-    </w:p>
-    <w:p>
-      <w:pPr>
-        <w:pStyle w:val="ListParagraph"/>
-        <w:numPr>
-          <w:ilvl w:val="0"/>
-          <w:numId w:val="1"/>
-        </w:numPr>
-      </w:pPr>
-      <w:r>
-        <w:t xml:space="preserve">Cracked Red Eye Orb - </w:t>
-      </w:r>
-      <w:r>
-        <w:t>http://darksouls3.wdfiles.com/local--files/cracked-red-eye-orb/Cracked%20Red%20Eye%20Orb.png</w:t>
-      </w:r>
-    </w:p>
-    <w:p>
-      <w:pPr>
-        <w:pStyle w:val="ListParagraph"/>
-        <w:numPr>
-          <w:ilvl w:val="0"/>
-          <w:numId w:val="1"/>
-        </w:numPr>
-      </w:pPr>
-      <w:r>
-        <w:t>Red Eye Orb</w:t>
-      </w:r>
-      <w:r>
-        <w:t xml:space="preserve"> - </w:t>
-      </w:r>
-      <w:r>
-        <w:t>http://darksouls3.wdfiles.com/local--files/red-eye-orb/Red%20Eye%20Orb.png</w:t>
-      </w:r>
-    </w:p>
-    <w:p>
-      <w:pPr>
-        <w:pStyle w:val="ListParagraph"/>
-        <w:numPr>
-          <w:ilvl w:val="0"/>
-          <w:numId w:val="1"/>
-        </w:numPr>
-      </w:pPr>
-      <w:r>
-        <w:t>Materials tab</w:t>
-      </w:r>
-    </w:p>
-    <w:p>
-      <w:pPr>
-        <w:pStyle w:val="ListParagraph"/>
-        <w:numPr>
-          <w:ilvl w:val="0"/>
-          <w:numId w:val="1"/>
-        </w:numPr>
-      </w:pPr>
-      <w:r>
-        <w:t>Key Items tab</w:t>
-      </w:r>
-    </w:p>
-    <w:p>
-      <w:pPr>
-        <w:pStyle w:val="ListParagraph"/>
-        <w:numPr>
-          <w:ilvl w:val="0"/>
-          <w:numId w:val="1"/>
-        </w:numPr>
-      </w:pPr>
-      <w:r>
-        <w:t xml:space="preserve">Key - </w:t>
-      </w:r>
-      <w:r>
-        <w:t>http://darksouls3.wiki.fextralife.com/file/Dark-Souls-3/TowerKey.png</w:t>
-      </w:r>
-    </w:p>
-    <w:p>
-      <w:pPr>
-        <w:pStyle w:val="ListParagraph"/>
-        <w:numPr>
-          <w:ilvl w:val="0"/>
-          <w:numId w:val="1"/>
-        </w:numPr>
-      </w:pPr>
-      <w:r>
-        <w:t>Spells tab</w:t>
-      </w:r>
-    </w:p>
-    <w:p>
-      <w:pPr>
-        <w:pStyle w:val="ListParagraph"/>
-        <w:numPr>
-          <w:ilvl w:val="0"/>
-          <w:numId w:val="1"/>
-        </w:numPr>
-      </w:pPr>
-      <w:r>
-        <w:t>Melee weapons tab.</w:t>
-      </w:r>
-    </w:p>
-    <w:p>
-      <w:pPr>
-        <w:pStyle w:val="ListParagraph"/>
-        <w:numPr>
-          <w:ilvl w:val="0"/>
-          <w:numId w:val="1"/>
-        </w:numPr>
-      </w:pPr>
-      <w:r>
-        <w:t>Ranged weapons tab</w:t>
-      </w:r>
-    </w:p>
-    <w:p>
-      <w:pPr>
-        <w:pStyle w:val="ListParagraph"/>
-        <w:numPr>
-          <w:ilvl w:val="0"/>
-          <w:numId w:val="1"/>
-        </w:numPr>
-      </w:pPr>
-      <w:r>
-        <w:t>Catalysts tab</w:t>
-      </w:r>
-    </w:p>
-    <w:p>
-      <w:pPr>
-        <w:pStyle w:val="ListParagraph"/>
-        <w:numPr>
-          <w:ilvl w:val="0"/>
-          <w:numId w:val="1"/>
-        </w:numPr>
-      </w:pPr>
-      <w:r>
-        <w:t>Shields tab</w:t>
-      </w:r>
-    </w:p>
-    <w:p>
-      <w:pPr>
-        <w:pStyle w:val="ListParagraph"/>
-        <w:numPr>
-          <w:ilvl w:val="0"/>
-          <w:numId w:val="1"/>
-        </w:numPr>
-      </w:pPr>
-      <w:r>
-        <w:t>Head tab</w:t>
-      </w:r>
-    </w:p>
-    <w:p>
-      <w:pPr>
-        <w:pStyle w:val="ListParagraph"/>
-        <w:numPr>
-          <w:ilvl w:val="0"/>
-          <w:numId w:val="1"/>
-        </w:numPr>
-      </w:pPr>
-      <w:r>
-        <w:t>Chest tab</w:t>
-      </w:r>
-    </w:p>
-    <w:p>
-      <w:pPr>
-        <w:pStyle w:val="ListParagraph"/>
-        <w:numPr>
-          <w:ilvl w:val="0"/>
-          <w:numId w:val="1"/>
-        </w:numPr>
-      </w:pPr>
-      <w:r>
-        <w:t>Hands tab</w:t>
-      </w:r>
-    </w:p>
-    <w:p>
-      <w:pPr>
-        <w:pStyle w:val="ListParagraph"/>
-        <w:numPr>
-          <w:ilvl w:val="0"/>
-          <w:numId w:val="1"/>
-        </w:numPr>
-      </w:pPr>
-      <w:r>
-        <w:t>Legs tab</w:t>
-      </w:r>
-    </w:p>
-    <w:p>
-      <w:pPr>
-        <w:pStyle w:val="ListParagraph"/>
-        <w:numPr>
-          <w:ilvl w:val="0"/>
-          <w:numId w:val="1"/>
-        </w:numPr>
-      </w:pPr>
-      <w:r>
-        <w:t>Arrows/Bolts tab</w:t>
-      </w:r>
-    </w:p>
-    <w:p>
-      <w:pPr>
-        <w:pStyle w:val="ListParagraph"/>
-        <w:numPr>
-          <w:ilvl w:val="0"/>
-          <w:numId w:val="1"/>
-        </w:numPr>
-      </w:pPr>
-      <w:r>
-        <w:t>Rings tab</w:t>
-      </w:r>
-    </w:p>
-    <w:p>
-      <w:pPr>
-        <w:pStyle w:val="ListParagraph"/>
-        <w:numPr>
-          <w:ilvl w:val="0"/>
-          <w:numId w:val="1"/>
-        </w:numPr>
-      </w:pPr>
-      <w:r>
-        <w:t>Start-&gt;Highlight over Equipment</w:t>
-      </w:r>
-    </w:p>
-    <w:p>
-      <w:pPr>
-        <w:pStyle w:val="ListParagraph"/>
-        <w:numPr>
-          <w:ilvl w:val="0"/>
-          <w:numId w:val="1"/>
-        </w:numPr>
-      </w:pPr>
-      <w:r>
-        <w:t>Equipment Screen</w:t>
-      </w:r>
-    </w:p>
-    <w:p>
-      <w:pPr>
-        <w:pStyle w:val="ListParagraph"/>
-        <w:numPr>
-          <w:ilvl w:val="0"/>
-          <w:numId w:val="1"/>
-        </w:numPr>
-      </w:pPr>
-      <w:r>
-        <w:t>Weight Ratio highlight</w:t>
-      </w:r>
-    </w:p>
-    <w:p>
-      <w:pPr>
-        <w:pStyle w:val="ListParagraph"/>
-        <w:numPr>
-          <w:ilvl w:val="0"/>
-          <w:numId w:val="1"/>
-        </w:numPr>
-      </w:pPr>
-      <w:r>
-        <w:t>Name of item highlight</w:t>
-      </w:r>
-    </w:p>
-    <w:p>
-      <w:pPr>
-        <w:pStyle w:val="ListParagraph"/>
-        <w:numPr>
-          <w:ilvl w:val="0"/>
-          <w:numId w:val="1"/>
-        </w:numPr>
-      </w:pPr>
-      <w:r>
-        <w:t>Type of item highlight</w:t>
-      </w:r>
-    </w:p>
-    <w:p>
-      <w:pPr>
-        <w:pStyle w:val="ListParagraph"/>
-        <w:numPr>
-          <w:ilvl w:val="0"/>
-          <w:numId w:val="1"/>
-        </w:numPr>
-      </w:pPr>
-      <w:r>
-        <w:t>Weapon art highlight</w:t>
-      </w:r>
-    </w:p>
-    <w:p>
-      <w:pPr>
-        <w:pStyle w:val="ListParagraph"/>
-        <w:numPr>
-          <w:ilvl w:val="0"/>
-          <w:numId w:val="1"/>
-        </w:numPr>
-      </w:pPr>
-      <w:r>
-        <w:t>Durability highlight</w:t>
-      </w:r>
-    </w:p>
-    <w:p>
-      <w:pPr>
-        <w:pStyle w:val="ListParagraph"/>
-        <w:numPr>
-          <w:ilvl w:val="0"/>
-          <w:numId w:val="1"/>
-        </w:numPr>
-      </w:pPr>
-      <w:r>
-        <w:t>FP cost highlight</w:t>
-      </w:r>
-    </w:p>
-    <w:p>
-      <w:pPr>
-        <w:pStyle w:val="ListParagraph"/>
-        <w:numPr>
-          <w:ilvl w:val="0"/>
-          <w:numId w:val="1"/>
-        </w:numPr>
-      </w:pPr>
-      <w:r>
-        <w:t>Defenses highlight</w:t>
-      </w:r>
-    </w:p>
-    <w:p>
-      <w:pPr>
-        <w:pStyle w:val="ListParagraph"/>
-        <w:numPr>
-          <w:ilvl w:val="0"/>
-          <w:numId w:val="1"/>
-        </w:numPr>
-      </w:pPr>
-      <w:r>
-        <w:t>Status Effect highlight</w:t>
-      </w:r>
-    </w:p>
-    <w:p>
-      <w:pPr>
-        <w:pStyle w:val="ListParagraph"/>
-        <w:numPr>
-          <w:ilvl w:val="0"/>
-          <w:numId w:val="1"/>
-        </w:numPr>
-      </w:pPr>
-      <w:r>
-        <w:lastRenderedPageBreak/>
-        <w:t>Scaling highlight</w:t>
-      </w:r>
-    </w:p>
-    <w:p>
-      <w:pPr>
-        <w:pStyle w:val="ListParagraph"/>
-        <w:numPr>
-          <w:ilvl w:val="0"/>
-          <w:numId w:val="1"/>
-        </w:numPr>
-      </w:pPr>
-      <w:r>
-        <w:t>Stat requirements highlight</w:t>
-      </w:r>
-    </w:p>
-    <w:p>
-      <w:pPr>
-        <w:pStyle w:val="ListParagraph"/>
-        <w:numPr>
-          <w:ilvl w:val="0"/>
-          <w:numId w:val="1"/>
-        </w:numPr>
-      </w:pPr>
-      <w:r>
-        <w:t>Quick Item slots highlight-------------------------------- Need to make sections for other slot sections</w:t>
-      </w:r>
-    </w:p>
-    <w:p>
-      <w:pPr>
-        <w:pStyle w:val="ListParagraph"/>
-        <w:numPr>
-          <w:ilvl w:val="0"/>
-          <w:numId w:val="1"/>
-        </w:numPr>
-      </w:pPr>
-      <w:r>
-        <w:t>Player Status Division highlight</w:t>
-      </w:r>
-    </w:p>
-    <w:p>
-      <w:pPr>
-        <w:pStyle w:val="ListParagraph"/>
-        <w:numPr>
-          <w:ilvl w:val="0"/>
-          <w:numId w:val="1"/>
-        </w:numPr>
-      </w:pPr>
-      <w:r>
-        <w:t>Lock-on Video</w:t>
-      </w:r>
-    </w:p>
-    <w:p>
-      <w:pPr>
-        <w:pStyle w:val="ListParagraph"/>
-        <w:numPr>
-          <w:ilvl w:val="0"/>
-          <w:numId w:val="1"/>
-        </w:numPr>
-      </w:pPr>
-      <w:r>
-        <w:t>Light Attack Video</w:t>
-      </w:r>
-    </w:p>
-    <w:p>
-      <w:pPr>
-        <w:pStyle w:val="ListParagraph"/>
-        <w:numPr>
-          <w:ilvl w:val="0"/>
-          <w:numId w:val="1"/>
-        </w:numPr>
-      </w:pPr>
-      <w:r>
-        <w:t>Heavy Attack Video</w:t>
-      </w:r>
-    </w:p>
-    <w:p>
-      <w:pPr>
-        <w:pStyle w:val="ListParagraph"/>
-        <w:numPr>
-          <w:ilvl w:val="0"/>
-          <w:numId w:val="1"/>
-        </w:numPr>
-      </w:pPr>
-      <w:r>
-        <w:t>Dual Wield into Weapon Art Video</w:t>
-      </w:r>
-    </w:p>
-    <w:p>
-      <w:pPr>
-        <w:pStyle w:val="ListParagraph"/>
-        <w:numPr>
-          <w:ilvl w:val="0"/>
-          <w:numId w:val="1"/>
-        </w:numPr>
-      </w:pPr>
-      <w:r>
-        <w:t>Blocking Video</w:t>
-      </w:r>
-    </w:p>
-    <w:p>
-      <w:pPr>
-        <w:pStyle w:val="ListParagraph"/>
-        <w:numPr>
-          <w:ilvl w:val="0"/>
-          <w:numId w:val="1"/>
-        </w:numPr>
-      </w:pPr>
-      <w:r>
-        <w:t>Dodge Roll Video</w:t>
-      </w:r>
-    </w:p>
-    <w:p>
-      <w:pPr>
-        <w:pStyle w:val="ListParagraph"/>
-        <w:numPr>
-          <w:ilvl w:val="0"/>
-          <w:numId w:val="1"/>
-        </w:numPr>
-      </w:pPr>
-      <w:r>
-        <w:t>Sprinting Video</w:t>
-      </w:r>
-    </w:p>
-    <w:p>
-      <w:pPr>
-        <w:pStyle w:val="ListParagraph"/>
-        <w:numPr>
-          <w:ilvl w:val="0"/>
-          <w:numId w:val="1"/>
-        </w:numPr>
-      </w:pPr>
-      <w:r>
-        <w:t>Backstab Video</w:t>
-      </w:r>
-    </w:p>
-    <w:p>
-      <w:pPr>
-        <w:pStyle w:val="ListParagraph"/>
-        <w:numPr>
-          <w:ilvl w:val="0"/>
-          <w:numId w:val="1"/>
-        </w:numPr>
-      </w:pPr>
-      <w:r>
-        <w:t>Parry Riposte video</w:t>
-      </w:r>
-    </w:p>
-    <w:p>
-      <w:pPr>
-        <w:pStyle w:val="ListParagraph"/>
-        <w:numPr>
-          <w:ilvl w:val="0"/>
-          <w:numId w:val="1"/>
-        </w:numPr>
-      </w:pPr>
-      <w:r>
-        <w:t>Kick video</w:t>
-      </w:r>
-    </w:p>
-    <w:p>
-      <w:pPr>
-        <w:pStyle w:val="ListParagraph"/>
-        <w:numPr>
-          <w:ilvl w:val="0"/>
-          <w:numId w:val="1"/>
-        </w:numPr>
-      </w:pPr>
-      <w:r>
-        <w:t>Guard Break video</w:t>
-      </w:r>
-    </w:p>
-    <w:p>
-      <w:pPr>
-        <w:pStyle w:val="ListParagraph"/>
-        <w:numPr>
-          <w:ilvl w:val="0"/>
-          <w:numId w:val="1"/>
-        </w:numPr>
-      </w:pPr>
-      <w:r>
-        <w:t>Plunging attack video</w:t>
-      </w:r>
-    </w:p>
-    <w:p>
-      <w:pPr>
-        <w:pStyle w:val="ListParagraph"/>
-        <w:numPr>
-          <w:ilvl w:val="0"/>
-          <w:numId w:val="1"/>
-        </w:numPr>
-      </w:pPr>
-      <w:r>
-        <w:t>Bleed Bar</w:t>
-      </w:r>
-    </w:p>
-    <w:p>
-      <w:pPr>
-        <w:pStyle w:val="ListParagraph"/>
-        <w:numPr>
-          <w:ilvl w:val="0"/>
-          <w:numId w:val="1"/>
-        </w:numPr>
-      </w:pPr>
-      <w:proofErr w:type="spellStart"/>
-      <w:r>
-        <w:t>Bloodred</w:t>
-      </w:r>
-      <w:proofErr w:type="spellEnd"/>
-      <w:r>
-        <w:t xml:space="preserve"> Moss Clump</w:t>
-      </w:r>
-      <w:r>
-        <w:t xml:space="preserve"> - </w:t>
-      </w:r>
-      <w:r>
-        <w:t>http://darksouls3.wiki.fextralife.com/file/Dark-Souls-3/bloodred_moss_clump.png</w:t>
-      </w:r>
-    </w:p>
-    <w:p>
-      <w:pPr>
-        <w:pStyle w:val="ListParagraph"/>
-        <w:numPr>
-          <w:ilvl w:val="0"/>
-          <w:numId w:val="1"/>
-        </w:numPr>
-      </w:pPr>
-      <w:proofErr w:type="spellStart"/>
-      <w:r>
-        <w:t>Carthus</w:t>
-      </w:r>
-      <w:proofErr w:type="spellEnd"/>
-      <w:r>
         <w:t xml:space="preserve"> Rouge</w:t>
       </w:r>
       <w:r>
@@ -1368,11 +1027,7 @@
     </w:p>
     <w:p>
       <w:pPr>
-        <w:pStyle w:val="ListParagraph"/>
-        <w:numPr>
-          <w:ilvl w:val="0"/>
-          <w:numId w:val="1"/>
-        </w:numPr>
+        <w:ind w:left="360"/>
       </w:pPr>
       <w:r>
         <w:t>Poison Bar</w:t>
@@ -1380,11 +1035,7 @@
     </w:p>
     <w:p>
       <w:pPr>
-        <w:pStyle w:val="ListParagraph"/>
-        <w:numPr>
-          <w:ilvl w:val="0"/>
-          <w:numId w:val="1"/>
-        </w:numPr>
+        <w:ind w:left="360"/>
       </w:pPr>
       <w:r>
         <w:t>Purple Moss Clump</w:t>
@@ -1398,11 +1049,7 @@
     </w:p>
     <w:p>
       <w:pPr>
-        <w:pStyle w:val="ListParagraph"/>
-        <w:numPr>
-          <w:ilvl w:val="0"/>
-          <w:numId w:val="1"/>
-        </w:numPr>
+        <w:ind w:left="360"/>
       </w:pPr>
       <w:r>
         <w:t>Rotten Pine Resin</w:t>
@@ -1416,11 +1063,7 @@
     </w:p>
     <w:p>
       <w:pPr>
-        <w:pStyle w:val="ListParagraph"/>
-        <w:numPr>
-          <w:ilvl w:val="0"/>
-          <w:numId w:val="1"/>
-        </w:numPr>
+        <w:ind w:left="360"/>
       </w:pPr>
       <w:r>
         <w:t>Toxic Bar</w:t>
@@ -1428,11 +1071,7 @@
     </w:p>
     <w:p>
       <w:pPr>
-        <w:pStyle w:val="ListParagraph"/>
-        <w:numPr>
-          <w:ilvl w:val="0"/>
-          <w:numId w:val="1"/>
-        </w:numPr>
+        <w:ind w:left="360"/>
       </w:pPr>
       <w:r>
         <w:t>Blooming Purple Moss Clump</w:t>
@@ -1446,11 +1085,7 @@
     </w:p>
     <w:p>
       <w:pPr>
-        <w:pStyle w:val="ListParagraph"/>
-        <w:numPr>
-          <w:ilvl w:val="0"/>
-          <w:numId w:val="1"/>
-        </w:numPr>
+        <w:ind w:left="360"/>
       </w:pPr>
       <w:r>
         <w:t>Frost Bar</w:t>
@@ -1458,11 +1093,7 @@
     </w:p>
     <w:p>
       <w:pPr>
-        <w:pStyle w:val="ListParagraph"/>
-        <w:numPr>
-          <w:ilvl w:val="0"/>
-          <w:numId w:val="1"/>
-        </w:numPr>
+        <w:ind w:left="360"/>
       </w:pPr>
       <w:r>
         <w:t>Rime Blue Moss Clump</w:t>
@@ -1476,11 +1107,7 @@
     </w:p>
     <w:p>
       <w:pPr>
-        <w:pStyle w:val="ListParagraph"/>
-        <w:numPr>
-          <w:ilvl w:val="0"/>
-          <w:numId w:val="1"/>
-        </w:numPr>
+        <w:ind w:left="360"/>
       </w:pPr>
       <w:r>
         <w:t>Curse Bar</w:t>
@@ -1488,11 +1115,7 @@
     </w:p>
     <w:p>
       <w:pPr>
-        <w:pStyle w:val="ListParagraph"/>
-        <w:numPr>
-          <w:ilvl w:val="0"/>
-          <w:numId w:val="1"/>
-        </w:numPr>
+        <w:ind w:left="360"/>
       </w:pPr>
       <w:r>
         <w:t>Purging Stone</w:t>
@@ -1500,7 +1123,7 @@
       <w:r>
         <w:t xml:space="preserve"> - </w:t>
       </w:r>
-      <w:hyperlink r:id="rId5" w:history="1">
+      <w:hyperlink r:id="rId6" w:history="1">
         <w:r>
           <w:rPr>
             <w:rStyle w:val="Hyperlink"/>
@@ -1511,11 +1134,7 @@
     </w:p>
     <w:p>
       <w:pPr>
-        <w:pStyle w:val="ListParagraph"/>
-        <w:numPr>
-          <w:ilvl w:val="0"/>
-          <w:numId w:val="1"/>
-        </w:numPr>
+        <w:ind w:left="360"/>
       </w:pPr>
       <w:r>
         <w:t xml:space="preserve">Sorcery - </w:t>
@@ -1526,11 +1145,7 @@
     </w:p>
     <w:p>
       <w:pPr>
-        <w:pStyle w:val="ListParagraph"/>
-        <w:numPr>
-          <w:ilvl w:val="0"/>
-          <w:numId w:val="1"/>
-        </w:numPr>
+        <w:ind w:left="360"/>
       </w:pPr>
       <w:r>
         <w:t>Staff</w:t>
@@ -1544,11 +1159,7 @@
     </w:p>
     <w:p>
       <w:pPr>
-        <w:pStyle w:val="ListParagraph"/>
-        <w:numPr>
-          <w:ilvl w:val="0"/>
-          <w:numId w:val="1"/>
-        </w:numPr>
+        <w:ind w:left="360"/>
       </w:pPr>
       <w:proofErr w:type="spellStart"/>
       <w:r>
@@ -1572,11 +1183,7 @@
     </w:p>
     <w:p>
       <w:pPr>
-        <w:pStyle w:val="ListParagraph"/>
-        <w:numPr>
-          <w:ilvl w:val="0"/>
-          <w:numId w:val="1"/>
-        </w:numPr>
+        <w:ind w:left="360"/>
       </w:pPr>
       <w:r>
         <w:t>Sorcery Scroll</w:t>
@@ -1584,7 +1191,7 @@
       <w:r>
         <w:t xml:space="preserve"> - </w:t>
       </w:r>
-      <w:hyperlink r:id="rId6" w:history="1">
+      <w:hyperlink r:id="rId7" w:history="1">
         <w:r>
           <w:rPr>
             <w:rStyle w:val="Hyperlink"/>
@@ -1595,11 +1202,7 @@
     </w:p>
     <w:p>
       <w:pPr>
-        <w:pStyle w:val="ListParagraph"/>
-        <w:numPr>
-          <w:ilvl w:val="0"/>
-          <w:numId w:val="1"/>
-        </w:numPr>
+        <w:ind w:left="360"/>
       </w:pPr>
       <w:proofErr w:type="spellStart"/>
       <w:r>
@@ -1615,11 +1218,7 @@
     </w:p>
     <w:p>
       <w:pPr>
-        <w:pStyle w:val="ListParagraph"/>
-        <w:numPr>
-          <w:ilvl w:val="0"/>
-          <w:numId w:val="1"/>
-        </w:numPr>
+        <w:ind w:left="360"/>
       </w:pPr>
       <w:proofErr w:type="spellStart"/>
       <w:r>
@@ -1633,19 +1232,16 @@
         <w:t xml:space="preserve"> - </w:t>
       </w:r>
       <w:r>
-        <w:t>http://darksouls3.wiki.fextralife.com/file/Dark-Souls-3/pyromancy_flame.png</w:t>
-      </w:r>
-    </w:p>
-    <w:p>
-      <w:pPr>
-        <w:pStyle w:val="ListParagraph"/>
-        <w:numPr>
-          <w:ilvl w:val="0"/>
-          <w:numId w:val="1"/>
-        </w:numPr>
+        <w:t>http://darksouls3.wiki.fextralife.com/file/Dark-Souls-3/great_chaos_fire_orb.png</w:t>
+      </w:r>
+    </w:p>
+    <w:p>
+      <w:pPr>
+        <w:ind w:left="360"/>
       </w:pPr>
       <w:proofErr w:type="spellStart"/>
       <w:r>
+        <w:lastRenderedPageBreak/>
         <w:t>Cornyx</w:t>
       </w:r>
       <w:proofErr w:type="spellEnd"/>
@@ -1658,15 +1254,10 @@
     </w:p>
     <w:p>
       <w:pPr>
-        <w:pStyle w:val="ListParagraph"/>
-        <w:numPr>
-          <w:ilvl w:val="0"/>
-          <w:numId w:val="1"/>
-        </w:numPr>
+        <w:ind w:left="360"/>
       </w:pPr>
       <w:proofErr w:type="spellStart"/>
       <w:r>
-        <w:lastRenderedPageBreak/>
         <w:t>Pyromancy</w:t>
       </w:r>
       <w:proofErr w:type="spellEnd"/>
@@ -1682,11 +1273,7 @@
     </w:p>
     <w:p>
       <w:pPr>
-        <w:pStyle w:val="ListParagraph"/>
-        <w:numPr>
-          <w:ilvl w:val="0"/>
-          <w:numId w:val="1"/>
-        </w:numPr>
+        <w:ind w:left="360"/>
       </w:pPr>
       <w:r>
         <w:t xml:space="preserve">Miracle - </w:t>
@@ -1697,11 +1284,7 @@
     </w:p>
     <w:p>
       <w:pPr>
-        <w:pStyle w:val="ListParagraph"/>
-        <w:numPr>
-          <w:ilvl w:val="0"/>
-          <w:numId w:val="1"/>
-        </w:numPr>
+        <w:ind w:left="360"/>
       </w:pPr>
       <w:r>
         <w:t>Chime</w:t>
@@ -1715,11 +1298,7 @@
     </w:p>
     <w:p>
       <w:pPr>
-        <w:pStyle w:val="ListParagraph"/>
-        <w:numPr>
-          <w:ilvl w:val="0"/>
-          <w:numId w:val="1"/>
-        </w:numPr>
+        <w:ind w:left="360"/>
       </w:pPr>
       <w:r>
         <w:t>Talisman</w:t>
@@ -1733,11 +1312,7 @@
     </w:p>
     <w:p>
       <w:pPr>
-        <w:pStyle w:val="ListParagraph"/>
-        <w:numPr>
-          <w:ilvl w:val="0"/>
-          <w:numId w:val="1"/>
-        </w:numPr>
+        <w:ind w:left="360"/>
       </w:pPr>
       <w:r>
         <w:t>Irina</w:t>
@@ -1751,11 +1326,7 @@
     </w:p>
     <w:p>
       <w:pPr>
-        <w:pStyle w:val="ListParagraph"/>
-        <w:numPr>
-          <w:ilvl w:val="0"/>
-          <w:numId w:val="1"/>
-        </w:numPr>
+        <w:ind w:left="360"/>
       </w:pPr>
       <w:r>
         <w:t>Braille Divine Tome</w:t>
@@ -1763,7 +1334,7 @@
       <w:r>
         <w:t xml:space="preserve"> - </w:t>
       </w:r>
-      <w:hyperlink r:id="rId7" w:history="1">
+      <w:hyperlink r:id="rId8" w:history="1">
         <w:r>
           <w:rPr>
             <w:rStyle w:val="Hyperlink"/>
@@ -1774,18 +1345,192 @@
     </w:p>
     <w:p>
       <w:pPr>
-        <w:pStyle w:val="ListParagraph"/>
-        <w:numPr>
-          <w:ilvl w:val="0"/>
-          <w:numId w:val="1"/>
-        </w:numPr>
+        <w:ind w:left="360"/>
       </w:pPr>
       <w:r>
         <w:t xml:space="preserve">Ring of Sacrifice - </w:t>
       </w:r>
-      <w:r>
-        <w:t>http://darksouls3.wiki.fextralife.com/file/Dark-Souls-3/ring_of_sacrifice.png</w:t>
-      </w:r>
+      <w:hyperlink r:id="rId9" w:history="1">
+        <w:r>
+          <w:rPr>
+            <w:rStyle w:val="Hyperlink"/>
+          </w:rPr>
+          <w:t>http://darksouls3.wiki.fextralife.com/file/Dark-Souls-3/ring_of_sacrifice.png</w:t>
+        </w:r>
+      </w:hyperlink>
+    </w:p>
+    <w:p>
+      <w:pPr>
+        <w:ind w:left="360"/>
+      </w:pPr>
+      <w:r>
+        <w:t xml:space="preserve">Summon sign - </w:t>
+      </w:r>
+      <w:hyperlink r:id="rId10" w:history="1">
+        <w:r>
+          <w:rPr>
+            <w:rStyle w:val="Hyperlink"/>
+          </w:rPr>
+          <w:t>https://cdn.thingiverse.com/renders/cf/e9/2c/56/22/summon_sign_preview_featured.jpg</w:t>
+        </w:r>
+      </w:hyperlink>
+    </w:p>
+    <w:p>
+      <w:pPr>
+        <w:ind w:left="360"/>
+      </w:pPr>
+      <w:r>
+        <w:t xml:space="preserve">Key - </w:t>
+      </w:r>
+      <w:hyperlink r:id="rId11" w:history="1">
+        <w:r>
+          <w:rPr>
+            <w:rStyle w:val="Hyperlink"/>
+          </w:rPr>
+          <w:t>http://darksouls3.wiki.fextralife.com/file/Dark-Souls-3/TowerKey.png</w:t>
+        </w:r>
+      </w:hyperlink>
+    </w:p>
+    <w:p>
+      <w:pPr>
+        <w:ind w:left="360"/>
+      </w:pPr>
+      <w:r>
+        <w:t xml:space="preserve">Sword - </w:t>
+      </w:r>
+      <w:hyperlink r:id="rId12" w:history="1">
+        <w:r>
+          <w:rPr>
+            <w:rStyle w:val="Hyperlink"/>
+          </w:rPr>
+          <w:t>http://darksouls3.wiki.fextralife.com/file/Dark-Souls-3/IrithyllStraightSword.png</w:t>
+        </w:r>
+      </w:hyperlink>
+    </w:p>
+    <w:p>
+      <w:pPr>
+        <w:ind w:left="360"/>
+      </w:pPr>
+      <w:r>
+        <w:t xml:space="preserve">Crossbow - </w:t>
+      </w:r>
+      <w:hyperlink r:id="rId13" w:history="1">
+        <w:r>
+          <w:rPr>
+            <w:rStyle w:val="Hyperlink"/>
+          </w:rPr>
+          <w:t>http://darksouls3.wiki.fextralife.com/file/Dark-Souls-3/light_crossbow.png</w:t>
+        </w:r>
+      </w:hyperlink>
+    </w:p>
+    <w:p>
+      <w:pPr>
+        <w:ind w:left="360"/>
+      </w:pPr>
+      <w:r>
+        <w:t xml:space="preserve">Shield - </w:t>
+      </w:r>
+      <w:hyperlink r:id="rId14" w:history="1">
+        <w:r>
+          <w:rPr>
+            <w:rStyle w:val="Hyperlink"/>
+          </w:rPr>
+          <w:t>http://darksouls3.wiki.fextralife.com/file/Dark-Souls-3/dragon_crest_shield.png</w:t>
+        </w:r>
+      </w:hyperlink>
+    </w:p>
+    <w:p>
+      <w:pPr>
+        <w:ind w:left="360"/>
+      </w:pPr>
+      <w:r>
+        <w:t xml:space="preserve">Helmet - </w:t>
+      </w:r>
+      <w:hyperlink r:id="rId15" w:history="1">
+        <w:r>
+          <w:rPr>
+            <w:rStyle w:val="Hyperlink"/>
+          </w:rPr>
+          <w:t>http://darksouls3.wiki.fextralife.com/file/Dark-Souls-3/iron_helm.png</w:t>
+        </w:r>
+      </w:hyperlink>
+    </w:p>
+    <w:p>
+      <w:pPr>
+        <w:ind w:left="360"/>
+      </w:pPr>
+      <w:r>
+        <w:t xml:space="preserve">Chest - </w:t>
+      </w:r>
+      <w:hyperlink r:id="rId16" w:history="1">
+        <w:r>
+          <w:rPr>
+            <w:rStyle w:val="Hyperlink"/>
+          </w:rPr>
+          <w:t>http://darksouls3.wiki.fextralife.com/file/Dark-Souls-3/silver_knight_armor.png</w:t>
+        </w:r>
+      </w:hyperlink>
+    </w:p>
+    <w:p>
+      <w:pPr>
+        <w:ind w:left="360"/>
+      </w:pPr>
+      <w:r>
+        <w:t xml:space="preserve">Gauntlets - </w:t>
+      </w:r>
+      <w:hyperlink r:id="rId17" w:history="1">
+        <w:r>
+          <w:rPr>
+            <w:rStyle w:val="Hyperlink"/>
+          </w:rPr>
+          <w:t>http://darksouls3.wdfiles.com/local--files/knight-gauntlets/Knight%20Gauntlets.png</w:t>
+        </w:r>
+      </w:hyperlink>
+    </w:p>
+    <w:p>
+      <w:pPr>
+        <w:ind w:left="360"/>
+      </w:pPr>
+      <w:r>
+        <w:t xml:space="preserve">Leggings - </w:t>
+      </w:r>
+      <w:hyperlink r:id="rId18" w:history="1">
+        <w:r>
+          <w:rPr>
+            <w:rStyle w:val="Hyperlink"/>
+          </w:rPr>
+          <w:t>http://darksouls3.wiki.fextralife.com/file/Dark-Souls-3/wolf_knight_leggings.png</w:t>
+        </w:r>
+      </w:hyperlink>
+    </w:p>
+    <w:p>
+      <w:pPr>
+        <w:ind w:left="360"/>
+      </w:pPr>
+      <w:r>
+        <w:t xml:space="preserve">Arrows - </w:t>
+      </w:r>
+      <w:hyperlink r:id="rId19" w:history="1">
+        <w:r>
+          <w:rPr>
+            <w:rStyle w:val="Hyperlink"/>
+          </w:rPr>
+          <w:t>http://darksouls3.wiki.fextralife.com/file/Dark-Souls-3/standard_arrow.png</w:t>
+        </w:r>
+      </w:hyperlink>
+    </w:p>
+    <w:p>
+      <w:pPr>
+        <w:ind w:left="360"/>
+      </w:pPr>
+      <w:bookmarkStart w:id="0" w:name="_GoBack"/>
+      <w:r>
+        <w:t xml:space="preserve">Ring - </w:t>
+      </w:r>
+      <w:r>
+        <w:t>http://darksouls3.wiki.fextralife.com/file/Dark-Souls-3/ring_of_the_suns_first_born.png</w:t>
+      </w:r>
+      <w:bookmarkEnd w:id="0"/>
     </w:p>
     <w:sectPr>
       <w:pgSz w:w="12240" w:h="15840"/>
@@ -2339,6 +2084,14 @@
       <w:u w:val="single"/>
     </w:rPr>
   </w:style>
+  <w:style w:type="character" w:styleId="LineNumber">
+    <w:name w:val="line number"/>
+    <w:basedOn w:val="DefaultParagraphFont"/>
+    <w:uiPriority w:val="99"/>
+    <w:semiHidden/>
+    <w:unhideWhenUsed/>
+    <w:rsid w:val="005C23BC"/>
+  </w:style>
 </w:styles>
 </file>
 
@@ -2635,4 +2388,16 @@
     </a:ext>
   </a:extLst>
 </a:theme>
+</file>
+
+<file path=customXml/item1.xml><?xml version="1.0" encoding="utf-8"?>
+<b:Sources xmlns:b="http://schemas.openxmlformats.org/officeDocument/2006/bibliography" xmlns="http://schemas.openxmlformats.org/officeDocument/2006/bibliography" SelectedStyle="\APASixthEditionOfficeOnline.xsl" StyleName="APA" Version="6"/>
+</file>
+
+<file path=customXml/itemProps1.xml><?xml version="1.0" encoding="utf-8"?>
+<ds:datastoreItem xmlns:ds="http://schemas.openxmlformats.org/officeDocument/2006/customXml" ds:itemID="{60B47151-3408-4B6D-8C79-B0396048DCD9}">
+  <ds:schemaRefs>
+    <ds:schemaRef ds:uri="http://schemas.openxmlformats.org/officeDocument/2006/bibliography"/>
+  </ds:schemaRefs>
+</ds:datastoreItem>
 </file>
</xml_diff>